<commit_message>
Uzupełniono zadanie do realizacji ikonka programu głównego
</commit_message>
<xml_diff>
--- a/Dokumentacja/Rudpol - zadania do realizacji.docx
+++ b/Dokumentacja/Rudpol - zadania do realizacji.docx
@@ -142,31 +142,44 @@
         <w:rPr>
           <w:lang w:val="pl-PL"/>
         </w:rPr>
-        <w:t xml:space="preserve">- zapis danych do pliku (plik tekstowy/TDMS  z danymi, zrzut widoku wskaźnika </w:t>
-      </w:r>
-      <w:proofErr w:type="spellStart"/>
-      <w:r>
-        <w:rPr>
-          <w:lang w:val="pl-PL"/>
-        </w:rPr>
-        <w:t>graph</w:t>
-      </w:r>
-      <w:proofErr w:type="spellEnd"/>
-      <w:r>
-        <w:rPr>
-          <w:lang w:val="pl-PL"/>
-        </w:rPr>
-        <w:t>)</w:t>
-      </w:r>
-    </w:p>
-    <w:p>
-      <w:pPr>
-        <w:rPr>
-          <w:lang w:val="pl-PL"/>
-        </w:rPr>
-      </w:pPr>
+        <w:t>- automatyczne wykrywanie karty DAQ</w:t>
+      </w:r>
       <w:bookmarkStart w:id="0" w:name="_GoBack"/>
       <w:bookmarkEnd w:id="0"/>
+    </w:p>
+    <w:p>
+      <w:pPr>
+        <w:rPr>
+          <w:lang w:val="pl-PL"/>
+        </w:rPr>
+      </w:pPr>
+      <w:r>
+        <w:rPr>
+          <w:lang w:val="pl-PL"/>
+        </w:rPr>
+        <w:t xml:space="preserve">- zapis danych do pliku (plik tekstowy/TDMS  z danymi, zrzut widoku wskaźnika </w:t>
+      </w:r>
+      <w:proofErr w:type="spellStart"/>
+      <w:r>
+        <w:rPr>
+          <w:lang w:val="pl-PL"/>
+        </w:rPr>
+        <w:t>graph</w:t>
+      </w:r>
+      <w:proofErr w:type="spellEnd"/>
+      <w:r>
+        <w:rPr>
+          <w:lang w:val="pl-PL"/>
+        </w:rPr>
+        <w:t>)</w:t>
+      </w:r>
+    </w:p>
+    <w:p>
+      <w:pPr>
+        <w:rPr>
+          <w:lang w:val="pl-PL"/>
+        </w:rPr>
+      </w:pPr>
     </w:p>
     <w:sectPr>
       <w:pgSz w:w="11906" w:h="16838"/>

</xml_diff>